<commit_message>
Craft Project Technical Report
</commit_message>
<xml_diff>
--- a/Technical Report.docx
+++ b/Technical Report.docx
@@ -20,16 +20,7 @@
           <w:sz w:val="24"/>
           <w:szCs w:val="24"/>
         </w:rPr>
-        <w:t>Database Design and Analysis for TVET College Ecommerce Application</w:t>
-      </w:r>
-      <w:r>
-        <w:rPr>
-          <w:rStyle w:val="Strong"/>
-          <w:rFonts w:ascii="Times New Roman" w:hAnsi="Times New Roman" w:cs="Times New Roman"/>
-          <w:sz w:val="24"/>
-          <w:szCs w:val="24"/>
-        </w:rPr>
-        <w:t xml:space="preserve"> Technical Report</w:t>
+        <w:t>Database Design and Analysis for TVET College Ecommerce Application Technical Report</w:t>
       </w:r>
     </w:p>
     <w:p>
@@ -1237,13 +1228,17 @@
         <w:jc w:val="both"/>
         <w:rPr>
           <w:rFonts w:ascii="Times New Roman" w:hAnsi="Times New Roman" w:cs="Times New Roman"/>
-          <w:sz w:val="24"/>
-          <w:szCs w:val="24"/>
-        </w:rPr>
-      </w:pPr>
-      <w:r>
-        <w:rPr>
-          <w:rFonts w:ascii="Times New Roman" w:hAnsi="Times New Roman" w:cs="Times New Roman"/>
+          <w:b/>
+          <w:bCs/>
+          <w:sz w:val="24"/>
+          <w:szCs w:val="24"/>
+        </w:rPr>
+      </w:pPr>
+      <w:r>
+        <w:rPr>
+          <w:rFonts w:ascii="Times New Roman" w:hAnsi="Times New Roman" w:cs="Times New Roman"/>
+          <w:b/>
+          <w:bCs/>
           <w:sz w:val="24"/>
           <w:szCs w:val="24"/>
         </w:rPr>
@@ -1411,7 +1406,42 @@
           <w:sz w:val="24"/>
           <w:szCs w:val="24"/>
         </w:rPr>
-        <w:t>package</w:t>
+        <w:t>P</w:t>
+      </w:r>
+      <w:r>
+        <w:rPr>
+          <w:rFonts w:ascii="Times New Roman" w:hAnsi="Times New Roman" w:cs="Times New Roman"/>
+          <w:sz w:val="24"/>
+          <w:szCs w:val="24"/>
+        </w:rPr>
+        <w:t>ackage</w:t>
+      </w:r>
+    </w:p>
+    <w:p>
+      <w:pPr>
+        <w:spacing w:line="360" w:lineRule="auto"/>
+        <w:jc w:val="both"/>
+        <w:rPr>
+          <w:rFonts w:ascii="Times New Roman" w:hAnsi="Times New Roman" w:cs="Times New Roman"/>
+          <w:sz w:val="24"/>
+          <w:szCs w:val="24"/>
+        </w:rPr>
+      </w:pPr>
+      <w:r>
+        <w:rPr>
+          <w:rFonts w:ascii="Times New Roman" w:hAnsi="Times New Roman" w:cs="Times New Roman"/>
+          <w:sz w:val="24"/>
+          <w:szCs w:val="24"/>
+        </w:rPr>
+        <w:t>Step 4 Downlo</w:t>
+      </w:r>
+      <w:r>
+        <w:rPr>
+          <w:rFonts w:ascii="Times New Roman" w:hAnsi="Times New Roman" w:cs="Times New Roman"/>
+          <w:sz w:val="24"/>
+          <w:szCs w:val="24"/>
+        </w:rPr>
+        <w:t>ad Postman</w:t>
       </w:r>
     </w:p>
     <w:sectPr>

</xml_diff>